<commit_message>
MR (raw and SPSS) corrections allowed now
</commit_message>
<xml_diff>
--- a/unit_testing/APA_tables/expected tables/14_raw_mr.docx
+++ b/unit_testing/APA_tables/expected tables/14_raw_mr.docx
@@ -429,6 +429,11 @@
         <w:t>Dependent Variable: var2</w:t>
       </w:r>
     </w:p>
+    <w:p>
+      <w:r>
+        <w:t>Multiple tests correction applied to p values: Benjamini-Hochberg</w:t>
+      </w:r>
+    </w:p>
     <w:sectPr>
       <w:pgSz w:w="12240" w:h="15840"/>
       <w:pgMar w:top="1440" w:right="1800" w:bottom="1440" w:left="1800" w:header="720" w:footer="720" w:gutter="0"/>

</xml_diff>